<commit_message>
re-uploaded pdf and word files
</commit_message>
<xml_diff>
--- a/docs/Final Project Challenges and Solutions.docx
+++ b/docs/Final Project Challenges and Solutions.docx
@@ -1128,20 +1128,11 @@
         <w:t>.</w:t>
       </w:r>
       <w:r>
-        <w:t xml:space="preserve"> I need </w:t>
-      </w:r>
-      <w:r>
-        <w:t>VS Code per</w:t>
+        <w:t xml:space="preserve"> I need VS Code per</w:t>
       </w:r>
       <w:r>
         <w:noBreakHyphen/>
-        <w:t>project AWS profile handling</w:t>
-      </w:r>
-      <w:r>
-        <w:t>. I need</w:t>
-      </w:r>
-      <w:r>
-        <w:t xml:space="preserve"> each VS Code workspace use its own AWS profile automatically (e.g., </w:t>
+        <w:t>project AWS profile handling. I need each VS Code workspace use its own AWS profile automatically (e.g., </w:t>
       </w:r>
       <w:proofErr w:type="spellStart"/>
       <w:r>
@@ -1635,14 +1626,7 @@
           <w:bCs/>
         </w:rPr>
         <w:lastRenderedPageBreak/>
-        <w:t xml:space="preserve">10. </w:t>
-      </w:r>
-      <w:r>
-        <w:rPr>
-          <w:b/>
-          <w:bCs/>
-        </w:rPr>
-        <w:t>Terraform + Route 53 challenges</w:t>
+        <w:t>10. Terraform + Route 53 challenges</w:t>
       </w:r>
     </w:p>
     <w:p>
@@ -1671,16 +1655,7 @@
         <w:t> </w:t>
       </w:r>
       <w:r>
-        <w:t>no matching Route 53 Hosted Zone found</w:t>
-      </w:r>
-      <w:r>
-        <w:t xml:space="preserve">. </w:t>
-      </w:r>
-      <w:r>
-        <w:t>data "aws_route53_zone" "my-hosted-zone" was using a placeholder or incorrect name that did not match any hosted zone in the selected AWS account/profile.stackoverflow</w:t>
-      </w:r>
-      <w:r>
-        <w:t>+1</w:t>
+        <w:t>no matching Route 53 Hosted Zone found. data "aws_route53_zone" "my-hosted-zone" was using a placeholder or incorrect name that did not match any hosted zone in the selected AWS account/profile.stackoverflow+1</w:t>
       </w:r>
     </w:p>
     <w:p>
@@ -1744,10 +1719,7 @@
         <w:jc w:val="both"/>
       </w:pPr>
       <w:r>
-        <w:t>Use either the correct name </w:t>
-      </w:r>
-      <w:r>
-        <w:t>is used directly or as a variable</w:t>
+        <w:t>Use either the correct name is used directly or as a variable</w:t>
       </w:r>
     </w:p>
     <w:p>
@@ -2958,6 +2930,269 @@
         <w:t>I went with the first option and that fixed the issue.</w:t>
       </w:r>
     </w:p>
+    <w:p/>
+    <w:p>
+      <w:pPr>
+        <w:rPr>
+          <w:b/>
+          <w:bCs/>
+        </w:rPr>
+      </w:pPr>
+      <w:r>
+        <w:rPr>
+          <w:b/>
+          <w:bCs/>
+        </w:rPr>
+        <w:t>17. Adding pdf or word documents on my README.md</w:t>
+      </w:r>
+    </w:p>
+    <w:p>
+      <w:r>
+        <w:rPr>
+          <w:b/>
+          <w:bCs/>
+        </w:rPr>
+        <w:t>Challenge:</w:t>
+      </w:r>
+      <w:r>
+        <w:rPr>
+          <w:b/>
+          <w:bCs/>
+        </w:rPr>
+        <w:t xml:space="preserve"> </w:t>
+      </w:r>
+      <w:r>
+        <w:t xml:space="preserve">I wanted to add a pdf or word document file within my README.md on my </w:t>
+      </w:r>
+      <w:proofErr w:type="spellStart"/>
+      <w:r>
+        <w:t>Github</w:t>
+      </w:r>
+      <w:proofErr w:type="spellEnd"/>
+      <w:r>
+        <w:t xml:space="preserve"> repository for the project.</w:t>
+      </w:r>
+    </w:p>
+    <w:p>
+      <w:r>
+        <w:rPr>
+          <w:b/>
+          <w:bCs/>
+        </w:rPr>
+        <w:t>Solution:</w:t>
+      </w:r>
+      <w:r>
+        <w:rPr>
+          <w:b/>
+          <w:bCs/>
+        </w:rPr>
+        <w:t xml:space="preserve"> </w:t>
+      </w:r>
+      <w:r>
+        <w:t>Using a Badge (The "DevOps" Style)</w:t>
+      </w:r>
+    </w:p>
+    <w:p>
+      <w:r>
+        <w:t>First step is to: on your project CLI</w:t>
+      </w:r>
+    </w:p>
+    <w:p>
+      <w:proofErr w:type="spellStart"/>
+      <w:r>
+        <w:t>mkdir</w:t>
+      </w:r>
+      <w:proofErr w:type="spellEnd"/>
+      <w:r>
+        <w:t xml:space="preserve"> docs</w:t>
+      </w:r>
+    </w:p>
+    <w:p>
+      <w:r>
+        <w:t>Then simply add the pdf files or word document files via file explorer.</w:t>
+      </w:r>
+    </w:p>
+    <w:p>
+      <w:r>
+        <w:t xml:space="preserve">After that run the commands below </w:t>
+      </w:r>
+      <w:proofErr w:type="spellStart"/>
+      <w:r>
+        <w:t>steowisely</w:t>
+      </w:r>
+      <w:proofErr w:type="spellEnd"/>
+      <w:r>
+        <w:t>:</w:t>
+      </w:r>
+    </w:p>
+    <w:p>
+      <w:pPr>
+        <w:rPr>
+          <w:b/>
+          <w:bCs/>
+        </w:rPr>
+      </w:pPr>
+      <w:r>
+        <w:rPr>
+          <w:b/>
+          <w:bCs/>
+        </w:rPr>
+        <w:t xml:space="preserve">git </w:t>
+      </w:r>
+      <w:proofErr w:type="gramStart"/>
+      <w:r>
+        <w:rPr>
+          <w:b/>
+          <w:bCs/>
+        </w:rPr>
+        <w:t>add .</w:t>
+      </w:r>
+      <w:proofErr w:type="gramEnd"/>
+    </w:p>
+    <w:p>
+      <w:pPr>
+        <w:rPr>
+          <w:b/>
+          <w:bCs/>
+        </w:rPr>
+      </w:pPr>
+      <w:r>
+        <w:rPr>
+          <w:b/>
+          <w:bCs/>
+        </w:rPr>
+        <w:t xml:space="preserve">git commit -m "docs: </w:t>
+      </w:r>
+      <w:r>
+        <w:rPr>
+          <w:b/>
+          <w:bCs/>
+        </w:rPr>
+        <w:t xml:space="preserve">added commit </w:t>
+      </w:r>
+      <w:r>
+        <w:rPr>
+          <w:b/>
+          <w:bCs/>
+        </w:rPr>
+        <w:t>pdf this time"</w:t>
+      </w:r>
+    </w:p>
+    <w:p>
+      <w:pPr>
+        <w:rPr>
+          <w:b/>
+          <w:bCs/>
+        </w:rPr>
+      </w:pPr>
+      <w:r>
+        <w:rPr>
+          <w:b/>
+          <w:bCs/>
+        </w:rPr>
+        <w:t>git push origin main</w:t>
+      </w:r>
+    </w:p>
+    <w:p>
+      <w:pPr>
+        <w:jc w:val="both"/>
+      </w:pPr>
+      <w:r>
+        <w:t xml:space="preserve">With this done, you can proceed to your </w:t>
+      </w:r>
+      <w:proofErr w:type="spellStart"/>
+      <w:r>
+        <w:t>github</w:t>
+      </w:r>
+      <w:proofErr w:type="spellEnd"/>
+      <w:r>
+        <w:t xml:space="preserve"> repo </w:t>
+      </w:r>
+      <w:proofErr w:type="spellStart"/>
+      <w:r>
+        <w:t>url</w:t>
+      </w:r>
+      <w:proofErr w:type="spellEnd"/>
+      <w:r>
+        <w:t xml:space="preserve"> and edit the README.md of the project and insert the pdf or word file link after following through with the process below:</w:t>
+      </w:r>
+    </w:p>
+    <w:p>
+      <w:pPr>
+        <w:jc w:val="both"/>
+      </w:pPr>
+    </w:p>
+    <w:p>
+      <w:r>
+        <w:t>If you want it to look super clean, like the badges you see for build status, you can use a service like Shields.io:</w:t>
+      </w:r>
+    </w:p>
+    <w:p>
+      <w:r>
+        <w:t>[![PDF](</w:t>
+      </w:r>
+      <w:hyperlink r:id="rId9" w:history="1">
+        <w:r>
+          <w:rPr>
+            <w:rStyle w:val="Hyperlink"/>
+          </w:rPr>
+          <w:t>https://img.shields.io/badge/Documentation-PDF-red)](./docs/your-file.pdf</w:t>
+        </w:r>
+      </w:hyperlink>
+      <w:r>
+        <w:t>)</w:t>
+      </w:r>
+    </w:p>
+    <w:p>
+      <w:r>
+        <w:t xml:space="preserve">Or </w:t>
+      </w:r>
+    </w:p>
+    <w:p>
+      <w:r>
+        <w:t>[![Word Doc](</w:t>
+      </w:r>
+      <w:hyperlink r:id="rId10" w:history="1">
+        <w:r>
+          <w:rPr>
+            <w:rStyle w:val="Hyperlink"/>
+          </w:rPr>
+          <w:t>https://img.shields.io/badge/Documentation-Word-blue)](./docs/</w:t>
+        </w:r>
+        <w:r>
+          <w:rPr>
+            <w:rStyle w:val="Hyperlink"/>
+          </w:rPr>
+          <w:t>your-file</w:t>
+        </w:r>
+        <w:r>
+          <w:rPr>
+            <w:rStyle w:val="Hyperlink"/>
+          </w:rPr>
+          <w:t>.docx</w:t>
+        </w:r>
+      </w:hyperlink>
+      <w:r>
+        <w:t>)</w:t>
+      </w:r>
+    </w:p>
+    <w:p>
+      <w:r>
+        <w:t>Replace the your-file placeholders with your actual pdf or file document name.</w:t>
+      </w:r>
+    </w:p>
+    <w:p>
+      <w:r>
+        <w:t>Put %20 in the spaces between the name of your pdf or word document file name.</w:t>
+      </w:r>
+    </w:p>
+    <w:p>
+      <w:r>
+        <w:t>This will render a small red badge that says Documentation | PDF.</w:t>
+      </w:r>
+    </w:p>
+    <w:p/>
+    <w:p/>
     <w:p>
       <w:pPr>
         <w:rPr>
@@ -5880,7 +6115,6 @@
   <w:style w:type="character" w:default="1" w:styleId="DefaultParagraphFont">
     <w:name w:val="Default Paragraph Font"/>
     <w:uiPriority w:val="1"/>
-    <w:semiHidden/>
     <w:unhideWhenUsed/>
   </w:style>
   <w:style w:type="table" w:default="1" w:styleId="TableNormal">

</xml_diff>